<commit_message>
Updated with pseudocode diagrams
</commit_message>
<xml_diff>
--- a/Explanation Summary - Group 005.docx
+++ b/Explanation Summary - Group 005.docx
@@ -202,13 +202,9 @@
     </w:p>
     <w:p>
       <w:pPr>
+        <w:keepNext/>
         <w:ind w:firstLine="720"/>
         <w:jc w:val="center"/>
-        <w:rPr>
-          <w:rFonts w:cstheme="minorHAnsi"/>
-          <w:sz w:val="24"/>
-          <w:szCs w:val="24"/>
-        </w:rPr>
       </w:pPr>
       <w:r>
         <w:rPr>
@@ -269,57 +265,132 @@
     </w:p>
     <w:p>
       <w:pPr>
-        <w:ind w:firstLine="720"/>
-        <w:rPr>
-          <w:rFonts w:cstheme="minorHAnsi"/>
-          <w:sz w:val="24"/>
-          <w:szCs w:val="24"/>
-        </w:rPr>
-      </w:pPr>
-      <w:r>
-        <w:rPr>
-          <w:rFonts w:cstheme="minorHAnsi"/>
-          <w:sz w:val="24"/>
-          <w:szCs w:val="24"/>
-        </w:rPr>
-        <w:t xml:space="preserve">Once the user selects a pollutant and a city, the </w:t>
-      </w:r>
-      <w:r>
-        <w:rPr>
-          <w:rFonts w:cstheme="minorHAnsi"/>
-          <w:sz w:val="24"/>
-          <w:szCs w:val="24"/>
-        </w:rPr>
-        <w:t xml:space="preserve">program will successfully output a stem plot of the city’s selected pollutant emissions over a </w:t>
-      </w:r>
-      <w:proofErr w:type="gramStart"/>
-      <w:r>
-        <w:rPr>
-          <w:rFonts w:cstheme="minorHAnsi"/>
-          <w:sz w:val="24"/>
-          <w:szCs w:val="24"/>
-        </w:rPr>
-        <w:t>four year</w:t>
-      </w:r>
-      <w:proofErr w:type="gramEnd"/>
-      <w:r>
-        <w:rPr>
-          <w:rFonts w:cstheme="minorHAnsi"/>
-          <w:sz w:val="24"/>
-          <w:szCs w:val="24"/>
-        </w:rPr>
-        <w:t xml:space="preserve"> span, highlighting large spikes in pollution measured hourly over a four year span. This program can be run at the maingraphs.py file of group-project.</w:t>
-      </w:r>
-    </w:p>
-    <w:p>
-      <w:pPr>
+        <w:pStyle w:val="Caption"/>
+        <w:jc w:val="center"/>
+      </w:pPr>
+      <w:r>
+        <w:t>Input Box</w:t>
+      </w:r>
+    </w:p>
+    <w:p>
+      <w:pPr>
+        <w:keepNext/>
         <w:ind w:firstLine="720"/>
         <w:jc w:val="center"/>
-        <w:rPr>
-          <w:rFonts w:cstheme="minorHAnsi"/>
-          <w:sz w:val="24"/>
-          <w:szCs w:val="24"/>
-        </w:rPr>
+      </w:pPr>
+      <w:r>
+        <w:rPr>
+          <w:rFonts w:cstheme="minorHAnsi"/>
+          <w:noProof/>
+          <w:sz w:val="24"/>
+          <w:szCs w:val="24"/>
+        </w:rPr>
+        <w:drawing>
+          <wp:inline distT="0" distB="0" distL="0" distR="0" wp14:anchorId="40F2AE7A" wp14:editId="5CC17A37">
+            <wp:extent cx="2145330" cy="2782740"/>
+            <wp:effectExtent l="5080" t="0" r="0" b="0"/>
+            <wp:docPr id="5" name="Picture 5" descr="A piece of paper with writing on it&#10;&#10;Description automatically generated"/>
+            <wp:cNvGraphicFramePr>
+              <a:graphicFrameLocks xmlns:a="http://schemas.openxmlformats.org/drawingml/2006/main" noChangeAspect="1"/>
+            </wp:cNvGraphicFramePr>
+            <a:graphic xmlns:a="http://schemas.openxmlformats.org/drawingml/2006/main">
+              <a:graphicData uri="http://schemas.openxmlformats.org/drawingml/2006/picture">
+                <pic:pic xmlns:pic="http://schemas.openxmlformats.org/drawingml/2006/picture">
+                  <pic:nvPicPr>
+                    <pic:cNvPr id="5" name="Picture 5" descr="A piece of paper with writing on it&#10;&#10;Description automatically generated"/>
+                    <pic:cNvPicPr/>
+                  </pic:nvPicPr>
+                  <pic:blipFill>
+                    <a:blip r:embed="rId9" cstate="print">
+                      <a:extLst>
+                        <a:ext uri="{28A0092B-C50C-407E-A947-70E740481C1C}">
+                          <a14:useLocalDpi xmlns:a14="http://schemas.microsoft.com/office/drawing/2010/main" val="0"/>
+                        </a:ext>
+                      </a:extLst>
+                    </a:blip>
+                    <a:stretch>
+                      <a:fillRect/>
+                    </a:stretch>
+                  </pic:blipFill>
+                  <pic:spPr>
+                    <a:xfrm rot="16200000">
+                      <a:off x="0" y="0"/>
+                      <a:ext cx="2162714" cy="2805290"/>
+                    </a:xfrm>
+                    <a:prstGeom prst="rect">
+                      <a:avLst/>
+                    </a:prstGeom>
+                  </pic:spPr>
+                </pic:pic>
+              </a:graphicData>
+            </a:graphic>
+          </wp:inline>
+        </w:drawing>
+      </w:r>
+    </w:p>
+    <w:p>
+      <w:pPr>
+        <w:pStyle w:val="Caption"/>
+        <w:jc w:val="center"/>
+        <w:rPr>
+          <w:rFonts w:cstheme="minorHAnsi"/>
+          <w:sz w:val="24"/>
+          <w:szCs w:val="24"/>
+        </w:rPr>
+      </w:pPr>
+      <w:r>
+        <w:t>Pseudocode Diagram of Input Box</w:t>
+      </w:r>
+    </w:p>
+    <w:p>
+      <w:pPr>
+        <w:ind w:firstLine="720"/>
+        <w:rPr>
+          <w:rFonts w:cstheme="minorHAnsi"/>
+          <w:sz w:val="24"/>
+          <w:szCs w:val="24"/>
+        </w:rPr>
+      </w:pPr>
+      <w:r>
+        <w:rPr>
+          <w:rFonts w:cstheme="minorHAnsi"/>
+          <w:sz w:val="24"/>
+          <w:szCs w:val="24"/>
+        </w:rPr>
+        <w:t xml:space="preserve">Once the user selects a pollutant and a city, the </w:t>
+      </w:r>
+      <w:r>
+        <w:rPr>
+          <w:rFonts w:cstheme="minorHAnsi"/>
+          <w:sz w:val="24"/>
+          <w:szCs w:val="24"/>
+        </w:rPr>
+        <w:t xml:space="preserve">program will successfully output a stem plot of the city’s selected pollutant emissions over a </w:t>
+      </w:r>
+      <w:proofErr w:type="gramStart"/>
+      <w:r>
+        <w:rPr>
+          <w:rFonts w:cstheme="minorHAnsi"/>
+          <w:sz w:val="24"/>
+          <w:szCs w:val="24"/>
+        </w:rPr>
+        <w:t>four year</w:t>
+      </w:r>
+      <w:proofErr w:type="gramEnd"/>
+      <w:r>
+        <w:rPr>
+          <w:rFonts w:cstheme="minorHAnsi"/>
+          <w:sz w:val="24"/>
+          <w:szCs w:val="24"/>
+        </w:rPr>
+        <w:t xml:space="preserve"> span, highlighting large spikes in pollution measured hourly over a four year span. This program can be run at the maingraphs.py file of group-project.</w:t>
+      </w:r>
+    </w:p>
+    <w:p>
+      <w:pPr>
+        <w:keepNext/>
+        <w:ind w:firstLine="720"/>
+        <w:jc w:val="center"/>
       </w:pPr>
       <w:r>
         <w:rPr>
@@ -330,9 +401,9 @@
         </w:rPr>
         <w:lastRenderedPageBreak/>
         <w:drawing>
-          <wp:inline distT="0" distB="0" distL="0" distR="0" wp14:anchorId="6BD93A00" wp14:editId="2061B5AD">
-            <wp:extent cx="4000500" cy="3510642"/>
-            <wp:effectExtent l="0" t="0" r="0" b="0"/>
+          <wp:inline distT="0" distB="0" distL="0" distR="0" wp14:anchorId="6BD93A00" wp14:editId="5AC6D99C">
+            <wp:extent cx="3577503" cy="3139440"/>
+            <wp:effectExtent l="0" t="0" r="4445" b="3810"/>
             <wp:docPr id="2" name="Picture 2" descr="Graphical user interface&#10;&#10;Description automatically generated"/>
             <wp:cNvGraphicFramePr>
               <a:graphicFrameLocks xmlns:a="http://schemas.openxmlformats.org/drawingml/2006/main" noChangeAspect="1"/>
@@ -345,7 +416,7 @@
                     <pic:cNvPicPr/>
                   </pic:nvPicPr>
                   <pic:blipFill rotWithShape="1">
-                    <a:blip r:embed="rId9" cstate="print">
+                    <a:blip r:embed="rId10" cstate="print">
                       <a:extLst>
                         <a:ext uri="{28A0092B-C50C-407E-A947-70E740481C1C}">
                           <a14:useLocalDpi xmlns:a14="http://schemas.microsoft.com/office/drawing/2010/main" val="0"/>
@@ -358,7 +429,7 @@
                   <pic:spPr bwMode="auto">
                     <a:xfrm>
                       <a:off x="0" y="0"/>
-                      <a:ext cx="4003209" cy="3513019"/>
+                      <a:ext cx="3583304" cy="3144531"/>
                     </a:xfrm>
                     <a:prstGeom prst="rect">
                       <a:avLst/>
@@ -381,6 +452,97 @@
     </w:p>
     <w:p>
       <w:pPr>
+        <w:pStyle w:val="Caption"/>
+        <w:jc w:val="center"/>
+        <w:rPr>
+          <w:rFonts w:cstheme="minorHAnsi"/>
+          <w:sz w:val="24"/>
+          <w:szCs w:val="24"/>
+        </w:rPr>
+      </w:pPr>
+      <w:r>
+        <w:t>Output</w:t>
+      </w:r>
+    </w:p>
+    <w:p>
+      <w:pPr>
+        <w:keepNext/>
+        <w:ind w:firstLine="720"/>
+        <w:jc w:val="center"/>
+      </w:pPr>
+      <w:r>
+        <w:rPr>
+          <w:rFonts w:cstheme="minorHAnsi"/>
+          <w:noProof/>
+          <w:sz w:val="24"/>
+          <w:szCs w:val="24"/>
+        </w:rPr>
+        <w:drawing>
+          <wp:inline distT="0" distB="0" distL="0" distR="0" wp14:anchorId="0F1B584A" wp14:editId="7F59CF23">
+            <wp:extent cx="2377440" cy="2479050"/>
+            <wp:effectExtent l="0" t="0" r="3810" b="0"/>
+            <wp:docPr id="3" name="Picture 3" descr="Diagram&#10;&#10;Description automatically generated"/>
+            <wp:cNvGraphicFramePr>
+              <a:graphicFrameLocks xmlns:a="http://schemas.openxmlformats.org/drawingml/2006/main" noChangeAspect="1"/>
+            </wp:cNvGraphicFramePr>
+            <a:graphic xmlns:a="http://schemas.openxmlformats.org/drawingml/2006/main">
+              <a:graphicData uri="http://schemas.openxmlformats.org/drawingml/2006/picture">
+                <pic:pic xmlns:pic="http://schemas.openxmlformats.org/drawingml/2006/picture">
+                  <pic:nvPicPr>
+                    <pic:cNvPr id="3" name="Picture 3" descr="Diagram&#10;&#10;Description automatically generated"/>
+                    <pic:cNvPicPr/>
+                  </pic:nvPicPr>
+                  <pic:blipFill rotWithShape="1">
+                    <a:blip r:embed="rId11" cstate="print">
+                      <a:extLst>
+                        <a:ext uri="{28A0092B-C50C-407E-A947-70E740481C1C}">
+                          <a14:useLocalDpi xmlns:a14="http://schemas.microsoft.com/office/drawing/2010/main" val="0"/>
+                        </a:ext>
+                      </a:extLst>
+                    </a:blip>
+                    <a:srcRect b="17232"/>
+                    <a:stretch/>
+                  </pic:blipFill>
+                  <pic:spPr bwMode="auto">
+                    <a:xfrm>
+                      <a:off x="0" y="0"/>
+                      <a:ext cx="2391736" cy="2493957"/>
+                    </a:xfrm>
+                    <a:prstGeom prst="rect">
+                      <a:avLst/>
+                    </a:prstGeom>
+                    <a:ln>
+                      <a:noFill/>
+                    </a:ln>
+                    <a:extLst>
+                      <a:ext uri="{53640926-AAD7-44D8-BBD7-CCE9431645EC}">
+                        <a14:shadowObscured xmlns:a14="http://schemas.microsoft.com/office/drawing/2010/main"/>
+                      </a:ext>
+                    </a:extLst>
+                  </pic:spPr>
+                </pic:pic>
+              </a:graphicData>
+            </a:graphic>
+          </wp:inline>
+        </w:drawing>
+      </w:r>
+    </w:p>
+    <w:p>
+      <w:pPr>
+        <w:pStyle w:val="Caption"/>
+        <w:jc w:val="center"/>
+        <w:rPr>
+          <w:rFonts w:cstheme="minorHAnsi"/>
+          <w:sz w:val="24"/>
+          <w:szCs w:val="24"/>
+        </w:rPr>
+      </w:pPr>
+      <w:r>
+        <w:t>Pseudocode Diagram of Output</w:t>
+      </w:r>
+    </w:p>
+    <w:p>
+      <w:pPr>
         <w:ind w:firstLine="720"/>
         <w:rPr>
           <w:rFonts w:cstheme="minorHAnsi"/>
@@ -441,6 +603,7 @@
           <w:sz w:val="24"/>
           <w:szCs w:val="24"/>
         </w:rPr>
+        <w:lastRenderedPageBreak/>
         <w:drawing>
           <wp:inline distT="0" distB="0" distL="0" distR="0" wp14:anchorId="2BEEF363" wp14:editId="08FBE13A">
             <wp:extent cx="4074001" cy="2341245"/>
@@ -457,7 +620,7 @@
                     <pic:cNvPicPr/>
                   </pic:nvPicPr>
                   <pic:blipFill>
-                    <a:blip r:embed="rId10" cstate="print">
+                    <a:blip r:embed="rId12" cstate="print">
                       <a:extLst>
                         <a:ext uri="{28A0092B-C50C-407E-A947-70E740481C1C}">
                           <a14:useLocalDpi xmlns:a14="http://schemas.microsoft.com/office/drawing/2010/main" val="0"/>
@@ -529,7 +692,7 @@
         </w:rPr>
         <w:t xml:space="preserve">Trello: </w:t>
       </w:r>
-      <w:hyperlink r:id="rId11" w:history="1">
+      <w:hyperlink r:id="rId13" w:history="1">
         <w:r>
           <w:rPr>
             <w:rStyle w:val="Hyperlink"/>
@@ -557,7 +720,7 @@
         </w:rPr>
         <w:t xml:space="preserve">Shapefiles for interactive map: </w:t>
       </w:r>
-      <w:hyperlink r:id="rId12" w:history="1">
+      <w:hyperlink r:id="rId14" w:history="1">
         <w:r>
           <w:rPr>
             <w:rStyle w:val="Hyperlink"/>
@@ -583,10 +746,9 @@
           <w:sz w:val="24"/>
           <w:szCs w:val="24"/>
         </w:rPr>
-        <w:lastRenderedPageBreak/>
         <w:t xml:space="preserve">Dataset for air pollution graphs: </w:t>
       </w:r>
-      <w:hyperlink r:id="rId13" w:history="1">
+      <w:hyperlink r:id="rId15" w:history="1">
         <w:r>
           <w:rPr>
             <w:rStyle w:val="Hyperlink"/>
@@ -616,7 +778,7 @@
         </w:rPr>
         <w:t xml:space="preserve">Interactive map source: </w:t>
       </w:r>
-      <w:hyperlink r:id="rId14" w:history="1">
+      <w:hyperlink r:id="rId16" w:history="1">
         <w:r>
           <w:rPr>
             <w:rStyle w:val="Hyperlink"/>
@@ -1170,6 +1332,25 @@
       <w:shd w:val="clear" w:color="auto" w:fill="E1DFDD"/>
     </w:rPr>
   </w:style>
+  <w:style w:type="paragraph" w:styleId="Caption">
+    <w:name w:val="caption"/>
+    <w:basedOn w:val="Normal"/>
+    <w:next w:val="Normal"/>
+    <w:uiPriority w:val="35"/>
+    <w:unhideWhenUsed/>
+    <w:qFormat/>
+    <w:rsid w:val="00430D4C"/>
+    <w:pPr>
+      <w:spacing w:after="200" w:line="240" w:lineRule="auto"/>
+    </w:pPr>
+    <w:rPr>
+      <w:i/>
+      <w:iCs/>
+      <w:color w:val="44546A" w:themeColor="text2"/>
+      <w:sz w:val="18"/>
+      <w:szCs w:val="18"/>
+    </w:rPr>
+  </w:style>
 </w:styles>
 </file>
 
@@ -1469,10 +1650,6 @@
 </file>
 
 <file path=customXml/item1.xml><?xml version="1.0" encoding="utf-8"?>
-<b:Sources xmlns:b="http://schemas.openxmlformats.org/officeDocument/2006/bibliography" xmlns="http://schemas.openxmlformats.org/officeDocument/2006/bibliography" SelectedStyle="\APASixthEditionOfficeOnline.xsl" StyleName="APA" Version="6"/>
-</file>
-
-<file path=customXml/item2.xml><?xml version="1.0" encoding="utf-8"?>
 <ct:contentTypeSchema xmlns:ct="http://schemas.microsoft.com/office/2006/metadata/contentType" xmlns:ma="http://schemas.microsoft.com/office/2006/metadata/properties/metaAttributes" ct:_="" ma:_="" ma:contentTypeName="Document" ma:contentTypeID="0x0101004FCDED15E6F54040B791EE80AC554F8D" ma:contentTypeVersion="3" ma:contentTypeDescription="Create a new document." ma:contentTypeScope="" ma:versionID="13e9596997162f9bc0c1db19511a31d5">
   <xsd:schema xmlns:xsd="http://www.w3.org/2001/XMLSchema" xmlns:xs="http://www.w3.org/2001/XMLSchema" xmlns:p="http://schemas.microsoft.com/office/2006/metadata/properties" xmlns:ns3="215e804c-3811-4801-9c1f-c775342653df" targetNamespace="http://schemas.microsoft.com/office/2006/metadata/properties" ma:root="true" ma:fieldsID="982cc65c72a275c4c8c03b5f1f2967c4" ns3:_="">
     <xsd:import namespace="215e804c-3811-4801-9c1f-c775342653df"/>
@@ -1610,7 +1787,19 @@
 </ct:contentTypeSchema>
 </file>
 
+<file path=customXml/item2.xml><?xml version="1.0" encoding="utf-8"?>
+<b:Sources xmlns:b="http://schemas.openxmlformats.org/officeDocument/2006/bibliography" xmlns="http://schemas.openxmlformats.org/officeDocument/2006/bibliography" SelectedStyle="\APASixthEditionOfficeOnline.xsl" StyleName="APA" Version="6"/>
+</file>
+
 <file path=customXml/item3.xml><?xml version="1.0" encoding="utf-8"?>
+<p:properties xmlns:p="http://schemas.microsoft.com/office/2006/metadata/properties" xmlns:xsi="http://www.w3.org/2001/XMLSchema-instance" xmlns:pc="http://schemas.microsoft.com/office/infopath/2007/PartnerControls">
+  <documentManagement>
+    <_activity xmlns="215e804c-3811-4801-9c1f-c775342653df" xsi:nil="true"/>
+  </documentManagement>
+</p:properties>
+</file>
+
+<file path=customXml/item4.xml><?xml version="1.0" encoding="utf-8"?>
 <?mso-contentType ?>
 <FormTemplates xmlns="http://schemas.microsoft.com/sharepoint/v3/contenttype/forms">
   <Display>DocumentLibraryForm</Display>
@@ -1619,23 +1808,7 @@
 </FormTemplates>
 </file>
 
-<file path=customXml/item4.xml><?xml version="1.0" encoding="utf-8"?>
-<p:properties xmlns:p="http://schemas.microsoft.com/office/2006/metadata/properties" xmlns:xsi="http://www.w3.org/2001/XMLSchema-instance" xmlns:pc="http://schemas.microsoft.com/office/infopath/2007/PartnerControls">
-  <documentManagement>
-    <_activity xmlns="215e804c-3811-4801-9c1f-c775342653df" xsi:nil="true"/>
-  </documentManagement>
-</p:properties>
-</file>
-
 <file path=customXml/itemProps1.xml><?xml version="1.0" encoding="utf-8"?>
-<ds:datastoreItem xmlns:ds="http://schemas.openxmlformats.org/officeDocument/2006/customXml" ds:itemID="{67DF16FE-92EF-430D-9A94-0173478B445A}">
-  <ds:schemaRefs>
-    <ds:schemaRef ds:uri="http://schemas.openxmlformats.org/officeDocument/2006/bibliography"/>
-  </ds:schemaRefs>
-</ds:datastoreItem>
-</file>
-
-<file path=customXml/itemProps2.xml><?xml version="1.0" encoding="utf-8"?>
 <ds:datastoreItem xmlns:ds="http://schemas.openxmlformats.org/officeDocument/2006/customXml" ds:itemID="{D5D0CD05-AE4B-4BD3-9AB1-1A7BD31828E9}">
   <ds:schemaRefs>
     <ds:schemaRef ds:uri="http://schemas.microsoft.com/office/2006/metadata/contentType"/>
@@ -1653,15 +1826,15 @@
 </ds:datastoreItem>
 </file>
 
-<file path=customXml/itemProps3.xml><?xml version="1.0" encoding="utf-8"?>
-<ds:datastoreItem xmlns:ds="http://schemas.openxmlformats.org/officeDocument/2006/customXml" ds:itemID="{E9D83BE0-310A-4E8F-8CA7-F79DDCF5F082}">
+<file path=customXml/itemProps2.xml><?xml version="1.0" encoding="utf-8"?>
+<ds:datastoreItem xmlns:ds="http://schemas.openxmlformats.org/officeDocument/2006/customXml" ds:itemID="{67DF16FE-92EF-430D-9A94-0173478B445A}">
   <ds:schemaRefs>
-    <ds:schemaRef ds:uri="http://schemas.microsoft.com/sharepoint/v3/contenttype/forms"/>
+    <ds:schemaRef ds:uri="http://schemas.openxmlformats.org/officeDocument/2006/bibliography"/>
   </ds:schemaRefs>
 </ds:datastoreItem>
 </file>
 
-<file path=customXml/itemProps4.xml><?xml version="1.0" encoding="utf-8"?>
+<file path=customXml/itemProps3.xml><?xml version="1.0" encoding="utf-8"?>
 <ds:datastoreItem xmlns:ds="http://schemas.openxmlformats.org/officeDocument/2006/customXml" ds:itemID="{BDE4B4E4-B9EB-465B-AF13-58F2DA10C835}">
   <ds:schemaRefs>
     <ds:schemaRef ds:uri="http://purl.org/dc/elements/1.1/"/>
@@ -1675,4 +1848,12 @@
     <ds:schemaRef ds:uri="http://www.w3.org/XML/1998/namespace"/>
   </ds:schemaRefs>
 </ds:datastoreItem>
+</file>
+
+<file path=customXml/itemProps4.xml><?xml version="1.0" encoding="utf-8"?>
+<ds:datastoreItem xmlns:ds="http://schemas.openxmlformats.org/officeDocument/2006/customXml" ds:itemID="{E9D83BE0-310A-4E8F-8CA7-F79DDCF5F082}">
+  <ds:schemaRefs>
+    <ds:schemaRef ds:uri="http://schemas.microsoft.com/sharepoint/v3/contenttype/forms"/>
+  </ds:schemaRefs>
+</ds:datastoreItem>
 </file>
</xml_diff>